<commit_message>
Fejlesztési dok. verz 2
</commit_message>
<xml_diff>
--- a/Web_II_Beadandó_Fejlesztési_Dokumentáció.docx
+++ b/Web_II_Beadandó_Fejlesztési_Dokumentáció.docx
@@ -136,43 +136,7 @@
         <w:rPr>
           <w:rFonts w:cs="Times New Roman"/>
         </w:rPr>
-        <w:t>202</w:t>
-      </w:r>
-      <w:r>
-        <w:rPr>
-          <w:rFonts w:cs="Times New Roman"/>
-        </w:rPr>
-        <w:t>1</w:t>
-      </w:r>
-      <w:r>
-        <w:rPr>
-          <w:rFonts w:cs="Times New Roman"/>
-        </w:rPr>
-        <w:t>/2</w:t>
-      </w:r>
-      <w:r>
-        <w:rPr>
-          <w:rFonts w:cs="Times New Roman"/>
-        </w:rPr>
-        <w:t>2/1</w:t>
-      </w:r>
-      <w:r>
-        <w:rPr>
-          <w:rFonts w:cs="Times New Roman"/>
-        </w:rPr>
-        <w:t xml:space="preserve"> </w:t>
-      </w:r>
-      <w:r>
-        <w:rPr>
-          <w:rFonts w:cs="Times New Roman"/>
-        </w:rPr>
-        <w:t>5</w:t>
-      </w:r>
-      <w:r>
-        <w:rPr>
-          <w:rFonts w:cs="Times New Roman"/>
-        </w:rPr>
-        <w:t>. félév</w:t>
+        <w:t>2021/22/1 5. félév</w:t>
       </w:r>
     </w:p>
     <w:p>
@@ -217,46 +181,15 @@
         <w:rPr>
           <w:rFonts w:cs="Times New Roman"/>
         </w:rPr>
-        <w:t xml:space="preserve">Gyakorlat vezető: Dr. </w:t>
-      </w:r>
-      <w:proofErr w:type="spellStart"/>
-      <w:r>
-        <w:rPr>
-          <w:rFonts w:cs="Times New Roman"/>
-        </w:rPr>
-        <w:t>Subecz</w:t>
-      </w:r>
-      <w:proofErr w:type="spellEnd"/>
-      <w:r>
-        <w:rPr>
-          <w:rFonts w:cs="Times New Roman"/>
-        </w:rPr>
-        <w:t xml:space="preserve"> Zoltán</w:t>
-      </w:r>
-    </w:p>
-    <w:p>
-      <w:pPr>
-        <w:rPr>
-          <w:rFonts w:cs="Times New Roman"/>
-        </w:rPr>
-      </w:pPr>
-      <w:r>
-        <w:rPr>
-          <w:rFonts w:cs="Times New Roman"/>
-        </w:rPr>
-        <w:br w:type="page"/>
-      </w:r>
-    </w:p>
-    <w:p>
-      <w:pPr>
-        <w:spacing w:line="360" w:lineRule="auto"/>
-        <w:jc w:val="center"/>
-        <w:rPr>
-          <w:rFonts w:cs="Times New Roman"/>
-        </w:rPr>
-      </w:pPr>
-    </w:p>
-    <w:p>
+        <w:t>Gyakorlat vezető: Dr. Subecz Zoltán</w:t>
+      </w:r>
+    </w:p>
+    <w:p>
+      <w:pPr>
+        <w:rPr>
+          <w:rFonts w:cs="Times New Roman"/>
+        </w:rPr>
+      </w:pPr>
       <w:r>
         <w:rPr>
           <w:rFonts w:cs="Times New Roman"/>
@@ -283,10 +216,7 @@
         <w:pStyle w:val="szdszveg"/>
       </w:pPr>
       <w:r>
-        <w:t xml:space="preserve">A program célja Webprogramozás-II. első beadandó feladatainak követelményeit megfeleljen. Témaválasztásunk Hatoslottóra esett, melynek hivatalos weboldala volt számunkra mintának követendő. </w:t>
-      </w:r>
-      <w:r>
-        <w:t>A feladat megoldásához kapcsolódó igényeket kívánja kielégíteni, amiket pontokba szedve tárgyal ez a dokumentáció, hogy hasznos segédje legyen a fejlesztő vizsgálatának</w:t>
+        <w:t>A program célja Webprogramozás-II. első beadandó feladatainak követelményeit megfeleljen. Témaválasztásunk Hatoslottóra esett, melynek hivatalos weboldala volt számunkra mintának követendő. A feladat megoldásához kapcsolódó igényeket kívánja kielégíteni, amiket pontokba szedve tárgyal ez a dokumentáció, hogy hasznos segédje legyen a fejlesztő vizsgálatának</w:t>
       </w:r>
     </w:p>
     <w:p>
@@ -309,31 +239,7 @@
         <w:pStyle w:val="szdszveg"/>
       </w:pPr>
       <w:r>
-        <w:t xml:space="preserve">A weblaphoz tartozó fájlok értelmezéséhez PHP, HTML5, </w:t>
-      </w:r>
-      <w:proofErr w:type="spellStart"/>
-      <w:r>
-        <w:t>Javascript</w:t>
-      </w:r>
-      <w:proofErr w:type="spellEnd"/>
-      <w:r>
-        <w:t xml:space="preserve">, CSS, </w:t>
-      </w:r>
-      <w:proofErr w:type="spellStart"/>
-      <w:r>
-        <w:t>Bootstrap</w:t>
-      </w:r>
-      <w:proofErr w:type="spellEnd"/>
-      <w:r>
-        <w:t xml:space="preserve"> és SQL ismeretek szükségeltetnek. PHP-</w:t>
-      </w:r>
-      <w:proofErr w:type="spellStart"/>
-      <w:r>
-        <w:t>Strom</w:t>
-      </w:r>
-      <w:proofErr w:type="spellEnd"/>
-      <w:r>
-        <w:t xml:space="preserve"> használata javasolt és a futtatásához szükséges gépigény az irányadó a minimális és az ajánlott követelmények alapján. </w:t>
+        <w:t xml:space="preserve">A weblaphoz tartozó fájlok értelmezéséhez PHP, HTML5, Javascript, CSS, Bootstrap és SQL ismeretek szükségeltetnek. PHP-Strom használata javasolt és a futtatásához szükséges gépigény az irányadó a minimális és az ajánlott követelmények alapján. </w:t>
       </w:r>
     </w:p>
     <w:p>
@@ -388,14 +294,7 @@
           <w:rFonts w:cs="Times New Roman"/>
           <w:szCs w:val="24"/>
         </w:rPr>
-        <w:t>PC</w:t>
-      </w:r>
-      <w:r>
-        <w:rPr>
-          <w:rFonts w:cs="Times New Roman"/>
-          <w:szCs w:val="24"/>
-        </w:rPr>
-        <w:t xml:space="preserve"> modellje:</w:t>
+        <w:t>PC modellje:</w:t>
       </w:r>
       <w:r>
         <w:rPr>
@@ -404,21 +303,12 @@
         </w:rPr>
         <w:tab/>
       </w:r>
-      <w:proofErr w:type="spellStart"/>
-      <w:r>
-        <w:rPr>
-          <w:rFonts w:cs="Times New Roman"/>
-          <w:szCs w:val="24"/>
-        </w:rPr>
-        <w:t>Aspire</w:t>
-      </w:r>
-      <w:proofErr w:type="spellEnd"/>
-      <w:r>
-        <w:rPr>
-          <w:rFonts w:cs="Times New Roman"/>
-          <w:szCs w:val="24"/>
-        </w:rPr>
-        <w:t xml:space="preserve"> E5-573</w:t>
+      <w:r>
+        <w:rPr>
+          <w:rFonts w:cs="Times New Roman"/>
+          <w:szCs w:val="24"/>
+        </w:rPr>
+        <w:t>Aspire E5-573</w:t>
       </w:r>
     </w:p>
     <w:p>
@@ -480,32 +370,7 @@
           <w:rFonts w:cs="Times New Roman"/>
           <w:szCs w:val="24"/>
         </w:rPr>
-        <w:t xml:space="preserve">Intel(R) </w:t>
-      </w:r>
-      <w:proofErr w:type="spellStart"/>
-      <w:proofErr w:type="gramStart"/>
-      <w:r>
-        <w:rPr>
-          <w:rFonts w:cs="Times New Roman"/>
-          <w:szCs w:val="24"/>
-        </w:rPr>
-        <w:t>Core</w:t>
-      </w:r>
-      <w:proofErr w:type="spellEnd"/>
-      <w:r>
-        <w:rPr>
-          <w:rFonts w:cs="Times New Roman"/>
-          <w:szCs w:val="24"/>
-        </w:rPr>
-        <w:t>(</w:t>
-      </w:r>
-      <w:proofErr w:type="gramEnd"/>
-      <w:r>
-        <w:rPr>
-          <w:rFonts w:cs="Times New Roman"/>
-          <w:szCs w:val="24"/>
-        </w:rPr>
-        <w:t>TM)2 CPU</w:t>
+        <w:t>Intel(R) Core(TM)2 CPU</w:t>
       </w:r>
       <w:r>
         <w:rPr>
@@ -519,17 +384,8 @@
           <w:rFonts w:cs="Times New Roman"/>
           <w:szCs w:val="24"/>
         </w:rPr>
-        <w:t xml:space="preserve">6420 @2.13GHz 2.13 </w:t>
-      </w:r>
-      <w:proofErr w:type="spellStart"/>
-      <w:r>
-        <w:rPr>
-          <w:rFonts w:cs="Times New Roman"/>
-          <w:szCs w:val="24"/>
-        </w:rPr>
-        <w:t>GHz</w:t>
-      </w:r>
-      <w:proofErr w:type="spellEnd"/>
+        <w:t>6420 @2.13GHz 2.13 GHz</w:t>
+      </w:r>
     </w:p>
     <w:p>
       <w:pPr>
@@ -543,21 +399,12 @@
           <w:szCs w:val="24"/>
         </w:rPr>
       </w:pPr>
-      <w:proofErr w:type="spellStart"/>
-      <w:r>
-        <w:rPr>
-          <w:rFonts w:cs="Times New Roman"/>
-          <w:szCs w:val="24"/>
-        </w:rPr>
-        <w:t>Memoría</w:t>
-      </w:r>
-      <w:proofErr w:type="spellEnd"/>
-      <w:r>
-        <w:rPr>
-          <w:rFonts w:cs="Times New Roman"/>
-          <w:szCs w:val="24"/>
-        </w:rPr>
-        <w:t>:</w:t>
+      <w:r>
+        <w:rPr>
+          <w:rFonts w:cs="Times New Roman"/>
+          <w:szCs w:val="24"/>
+        </w:rPr>
+        <w:t>Memoría:</w:t>
       </w:r>
       <w:r>
         <w:rPr>
@@ -593,22 +440,7 @@
           <w:szCs w:val="24"/>
         </w:rPr>
         <w:tab/>
-      </w:r>
-      <w:proofErr w:type="spellStart"/>
-      <w:r>
-        <w:rPr>
-          <w:rFonts w:cs="Times New Roman"/>
-          <w:szCs w:val="24"/>
-        </w:rPr>
-        <w:t>Brave</w:t>
-      </w:r>
-      <w:proofErr w:type="spellEnd"/>
-      <w:r>
-        <w:rPr>
-          <w:rFonts w:cs="Times New Roman"/>
-          <w:szCs w:val="24"/>
-        </w:rPr>
-        <w:t>, Edge</w:t>
+        <w:t>Brave, Edge</w:t>
       </w:r>
     </w:p>
     <w:p>
@@ -767,22 +599,7 @@
           <w:szCs w:val="24"/>
         </w:rPr>
         <w:tab/>
-      </w:r>
-      <w:proofErr w:type="spellStart"/>
-      <w:r>
-        <w:rPr>
-          <w:rFonts w:cs="Times New Roman"/>
-          <w:szCs w:val="24"/>
-        </w:rPr>
-        <w:t>password</w:t>
-      </w:r>
-      <w:proofErr w:type="spellEnd"/>
-      <w:r>
-        <w:rPr>
-          <w:rFonts w:cs="Times New Roman"/>
-          <w:szCs w:val="24"/>
-        </w:rPr>
-        <w:t>: 123Elendil123</w:t>
+        <w:t>password: 123Elendil123</w:t>
       </w:r>
     </w:p>
     <w:p>
@@ -825,17 +642,8 @@
           <w:rFonts w:cs="Times New Roman"/>
           <w:szCs w:val="24"/>
         </w:rPr>
-        <w:t xml:space="preserve">account: </w:t>
-      </w:r>
-      <w:proofErr w:type="spellStart"/>
-      <w:r>
-        <w:rPr>
-          <w:rFonts w:cs="Times New Roman"/>
-          <w:szCs w:val="24"/>
-        </w:rPr>
-        <w:t>csosco</w:t>
-      </w:r>
-      <w:proofErr w:type="spellEnd"/>
+        <w:t>account: csosco</w:t>
+      </w:r>
     </w:p>
     <w:p>
       <w:pPr>
@@ -858,22 +666,7 @@
           <w:szCs w:val="24"/>
         </w:rPr>
         <w:tab/>
-      </w:r>
-      <w:proofErr w:type="spellStart"/>
-      <w:r>
-        <w:rPr>
-          <w:rFonts w:cs="Times New Roman"/>
-          <w:szCs w:val="24"/>
-        </w:rPr>
-        <w:t>password</w:t>
-      </w:r>
-      <w:proofErr w:type="spellEnd"/>
-      <w:r>
-        <w:rPr>
-          <w:rFonts w:cs="Times New Roman"/>
-          <w:szCs w:val="24"/>
-        </w:rPr>
-        <w:t>: Elendil123</w:t>
+        <w:t>password: Elendil123</w:t>
       </w:r>
     </w:p>
     <w:p>
@@ -892,7 +685,6 @@
         </w:rPr>
         <w:tab/>
       </w:r>
-      <w:proofErr w:type="spellStart"/>
       <w:r>
         <w:rPr>
           <w:rFonts w:cs="Times New Roman"/>
@@ -901,7 +693,6 @@
         </w:rPr>
         <w:t>PHPmyadmin</w:t>
       </w:r>
-      <w:proofErr w:type="spellEnd"/>
     </w:p>
     <w:p>
       <w:pPr>
@@ -917,17 +708,8 @@
           <w:rFonts w:cs="Times New Roman"/>
           <w:szCs w:val="24"/>
         </w:rPr>
-        <w:t xml:space="preserve"> account: </w:t>
-      </w:r>
-      <w:proofErr w:type="spellStart"/>
-      <w:r>
-        <w:rPr>
-          <w:rFonts w:cs="Times New Roman"/>
-          <w:szCs w:val="24"/>
-        </w:rPr>
-        <w:t>noe</w:t>
-      </w:r>
-      <w:proofErr w:type="spellEnd"/>
+        <w:t xml:space="preserve"> account: noe</w:t>
+      </w:r>
     </w:p>
     <w:p>
       <w:pPr>
@@ -950,22 +732,7 @@
           <w:szCs w:val="24"/>
         </w:rPr>
         <w:tab/>
-      </w:r>
-      <w:proofErr w:type="spellStart"/>
-      <w:r>
-        <w:rPr>
-          <w:rFonts w:cs="Times New Roman"/>
-          <w:szCs w:val="24"/>
-        </w:rPr>
-        <w:t>password</w:t>
-      </w:r>
-      <w:proofErr w:type="spellEnd"/>
-      <w:r>
-        <w:rPr>
-          <w:rFonts w:cs="Times New Roman"/>
-          <w:szCs w:val="24"/>
-        </w:rPr>
-        <w:t>: Elendil123</w:t>
+        <w:t>password: Elendil123</w:t>
       </w:r>
     </w:p>
     <w:p>
@@ -1222,47 +989,7 @@
           <w:sz w:val="24"/>
           <w:szCs w:val="24"/>
         </w:rPr>
-        <w:t xml:space="preserve">Java és </w:t>
-      </w:r>
-      <w:proofErr w:type="spellStart"/>
-      <w:r>
-        <w:rPr>
-          <w:rStyle w:val="Hiperhivatkozs"/>
-          <w:color w:val="000000" w:themeColor="text1"/>
-          <w:sz w:val="24"/>
-          <w:szCs w:val="24"/>
-        </w:rPr>
-        <w:t>css</w:t>
-      </w:r>
-      <w:proofErr w:type="spellEnd"/>
-      <w:r>
-        <w:rPr>
-          <w:rStyle w:val="Hiperhivatkozs"/>
-          <w:color w:val="000000" w:themeColor="text1"/>
-          <w:sz w:val="24"/>
-          <w:szCs w:val="24"/>
-        </w:rPr>
-        <w:t xml:space="preserve"> állományok </w:t>
-      </w:r>
-      <w:proofErr w:type="spellStart"/>
-      <w:r>
-        <w:rPr>
-          <w:rStyle w:val="Hiperhivatkozs"/>
-          <w:color w:val="000000" w:themeColor="text1"/>
-          <w:sz w:val="24"/>
-          <w:szCs w:val="24"/>
-        </w:rPr>
-        <w:t>auto</w:t>
-      </w:r>
-      <w:proofErr w:type="spellEnd"/>
-      <w:r>
-        <w:rPr>
-          <w:rStyle w:val="Hiperhivatkozs"/>
-          <w:color w:val="000000" w:themeColor="text1"/>
-          <w:sz w:val="24"/>
-          <w:szCs w:val="24"/>
-        </w:rPr>
-        <w:t xml:space="preserve"> betöltése</w:t>
+        <w:t>Java és css állományok auto betöltése</w:t>
       </w:r>
     </w:p>
     <w:p>
@@ -1310,7 +1037,886 @@
     </w:p>
     <w:p>
       <w:pPr>
+        <w:pStyle w:val="szdcmsor1"/>
+        <w:numPr>
+          <w:ilvl w:val="0"/>
+          <w:numId w:val="1"/>
+        </w:numPr>
+        <w:ind w:left="357" w:hanging="357"/>
+        <w:rPr>
+          <w:rStyle w:val="Hiperhivatkozs"/>
+          <w:color w:val="auto"/>
+        </w:rPr>
+      </w:pPr>
+      <w:r>
+        <w:rPr>
+          <w:rStyle w:val="Hiperhivatkozs"/>
+          <w:color w:val="auto"/>
+        </w:rPr>
+        <w:lastRenderedPageBreak/>
+        <w:t>Mappa, fájlszerkezet, állományok bemutatása</w:t>
+      </w:r>
+    </w:p>
+    <w:p>
+      <w:pPr>
+        <w:pStyle w:val="Listaszerbekezds"/>
         <w:spacing w:line="360" w:lineRule="auto"/>
+        <w:ind w:left="0" w:firstLine="426"/>
+        <w:jc w:val="both"/>
+        <w:rPr>
+          <w:rFonts w:ascii="Times New Roman" w:eastAsiaTheme="minorHAnsi" w:hAnsi="Times New Roman"/>
+          <w:sz w:val="24"/>
+        </w:rPr>
+      </w:pPr>
+      <w:r>
+        <w:rPr>
+          <w:rFonts w:ascii="Times New Roman" w:eastAsiaTheme="minorHAnsi" w:hAnsi="Times New Roman"/>
+          <w:sz w:val="24"/>
+        </w:rPr>
+        <w:t>A mappaszerkezet bemutatása során megkülönböztetünk többféle csoportot is. A mappák rendezettsége logikai struktúrát takar, ami segíti a fejlesztőt az átláthatóság végett.</w:t>
+      </w:r>
+      <w:r>
+        <w:rPr>
+          <w:rFonts w:ascii="Times New Roman" w:eastAsiaTheme="minorHAnsi" w:hAnsi="Times New Roman"/>
+          <w:sz w:val="24"/>
+        </w:rPr>
+        <w:t xml:space="preserve"> A feladat során az MVC (Modell–View-Controller) tervezési mintát használtuk, mely a mappák és állományok szerkezetét és kapcsolatait is meghatározta. Kapcsolati téren OOP jelenik meg.</w:t>
+      </w:r>
+    </w:p>
+    <w:p>
+      <w:pPr>
+        <w:pStyle w:val="szdcmsor2"/>
+        <w:numPr>
+          <w:ilvl w:val="1"/>
+          <w:numId w:val="1"/>
+        </w:numPr>
+        <w:spacing w:before="120"/>
+        <w:ind w:left="737" w:hanging="567"/>
+        <w:rPr>
+          <w:rStyle w:val="Hiperhivatkozs"/>
+          <w:rFonts w:cs="Times New Roman"/>
+          <w:b w:val="0"/>
+          <w:color w:val="000000" w:themeColor="text1"/>
+          <w:sz w:val="24"/>
+          <w:szCs w:val="24"/>
+        </w:rPr>
+      </w:pPr>
+      <w:r>
+        <w:rPr>
+          <w:noProof/>
+          <w:sz w:val="24"/>
+        </w:rPr>
+        <mc:AlternateContent>
+          <mc:Choice Requires="wpg">
+            <w:drawing>
+              <wp:anchor distT="0" distB="0" distL="114300" distR="114300" simplePos="0" relativeHeight="251664384" behindDoc="0" locked="0" layoutInCell="1" allowOverlap="1" wp14:anchorId="7F40E55B" wp14:editId="4D478EAE">
+                <wp:simplePos x="0" y="0"/>
+                <wp:positionH relativeFrom="column">
+                  <wp:posOffset>3881755</wp:posOffset>
+                </wp:positionH>
+                <wp:positionV relativeFrom="paragraph">
+                  <wp:posOffset>12091</wp:posOffset>
+                </wp:positionV>
+                <wp:extent cx="1799590" cy="2009775"/>
+                <wp:effectExtent l="0" t="0" r="10160" b="28575"/>
+                <wp:wrapSquare wrapText="bothSides"/>
+                <wp:docPr id="4" name="Csoportba foglalás 4"/>
+                <wp:cNvGraphicFramePr/>
+                <a:graphic xmlns:a="http://schemas.openxmlformats.org/drawingml/2006/main">
+                  <a:graphicData uri="http://schemas.microsoft.com/office/word/2010/wordprocessingGroup">
+                    <wpg:wgp>
+                      <wpg:cNvGrpSpPr/>
+                      <wpg:grpSpPr>
+                        <a:xfrm>
+                          <a:off x="0" y="0"/>
+                          <a:ext cx="1799590" cy="2009775"/>
+                          <a:chOff x="0" y="-9710"/>
+                          <a:chExt cx="1810453" cy="2009960"/>
+                        </a:xfrm>
+                      </wpg:grpSpPr>
+                      <pic:pic xmlns:pic="http://schemas.openxmlformats.org/drawingml/2006/picture">
+                        <pic:nvPicPr>
+                          <pic:cNvPr id="2" name="Kép 2"/>
+                          <pic:cNvPicPr>
+                            <a:picLocks noChangeAspect="1"/>
+                          </pic:cNvPicPr>
+                        </pic:nvPicPr>
+                        <pic:blipFill rotWithShape="1">
+                          <a:blip r:embed="rId8">
+                            <a:extLst>
+                              <a:ext uri="{28A0092B-C50C-407E-A947-70E740481C1C}">
+                                <a14:useLocalDpi xmlns:a14="http://schemas.microsoft.com/office/drawing/2010/main" val="0"/>
+                              </a:ext>
+                            </a:extLst>
+                          </a:blip>
+                          <a:srcRect r="53381"/>
+                          <a:stretch/>
+                        </pic:blipFill>
+                        <pic:spPr bwMode="auto">
+                          <a:xfrm>
+                            <a:off x="0" y="-9710"/>
+                            <a:ext cx="1810453" cy="1724210"/>
+                          </a:xfrm>
+                          <a:prstGeom prst="rect">
+                            <a:avLst/>
+                          </a:prstGeom>
+                          <a:noFill/>
+                          <a:ln>
+                            <a:noFill/>
+                          </a:ln>
+                          <a:extLst>
+                            <a:ext uri="{53640926-AAD7-44D8-BBD7-CCE9431645EC}">
+                              <a14:shadowObscured xmlns:a14="http://schemas.microsoft.com/office/drawing/2010/main"/>
+                            </a:ext>
+                          </a:extLst>
+                        </pic:spPr>
+                      </pic:pic>
+                      <wps:wsp>
+                        <wps:cNvPr id="217" name="Szövegdoboz 2"/>
+                        <wps:cNvSpPr txBox="1">
+                          <a:spLocks noChangeArrowheads="1"/>
+                        </wps:cNvSpPr>
+                        <wps:spPr bwMode="auto">
+                          <a:xfrm>
+                            <a:off x="0" y="1714500"/>
+                            <a:ext cx="1799590" cy="285750"/>
+                          </a:xfrm>
+                          <a:prstGeom prst="rect">
+                            <a:avLst/>
+                          </a:prstGeom>
+                          <a:solidFill>
+                            <a:srgbClr val="FFFFFF"/>
+                          </a:solidFill>
+                          <a:ln w="9525">
+                            <a:solidFill>
+                              <a:srgbClr val="000000"/>
+                            </a:solidFill>
+                            <a:miter lim="800000"/>
+                            <a:headEnd/>
+                            <a:tailEnd/>
+                          </a:ln>
+                        </wps:spPr>
+                        <wps:txbx>
+                          <w:txbxContent>
+                            <w:p>
+                              <w:pPr>
+                                <w:pStyle w:val="Listaszerbekezds"/>
+                                <w:numPr>
+                                  <w:ilvl w:val="0"/>
+                                  <w:numId w:val="20"/>
+                                </w:numPr>
+                                <w:rPr>
+                                  <w:rFonts w:ascii="Times New Roman" w:eastAsiaTheme="minorHAnsi" w:hAnsi="Times New Roman"/>
+                                  <w:sz w:val="24"/>
+                                </w:rPr>
+                              </w:pPr>
+                              <w:r>
+                                <w:rPr>
+                                  <w:rFonts w:ascii="Times New Roman" w:eastAsiaTheme="minorHAnsi" w:hAnsi="Times New Roman"/>
+                                  <w:sz w:val="24"/>
+                                </w:rPr>
+                                <w:t>ábra</w:t>
+                              </w:r>
+                            </w:p>
+                          </w:txbxContent>
+                        </wps:txbx>
+                        <wps:bodyPr rot="0" vert="horz" wrap="square" lIns="91440" tIns="45720" rIns="91440" bIns="45720" anchor="t" anchorCtr="0">
+                          <a:noAutofit/>
+                        </wps:bodyPr>
+                      </wps:wsp>
+                    </wpg:wgp>
+                  </a:graphicData>
+                </a:graphic>
+                <wp14:sizeRelH relativeFrom="page">
+                  <wp14:pctWidth>0</wp14:pctWidth>
+                </wp14:sizeRelH>
+                <wp14:sizeRelV relativeFrom="page">
+                  <wp14:pctHeight>0</wp14:pctHeight>
+                </wp14:sizeRelV>
+              </wp:anchor>
+            </w:drawing>
+          </mc:Choice>
+          <mc:Fallback>
+            <w:pict>
+              <v:group w14:anchorId="7F40E55B" id="Csoportba foglalás 4" o:spid="_x0000_s1026" style="position:absolute;left:0;text-align:left;margin-left:305.65pt;margin-top:.95pt;width:141.7pt;height:158.25pt;z-index:251664384" coordorigin=",-97" coordsize="18104,20099" o:gfxdata="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">
+                <v:shapetype id="_x0000_t75" coordsize="21600,21600" o:spt="75" o:preferrelative="t" path="m@4@5l@4@11@9@11@9@5xe" filled="f" stroked="f">
+                  <v:stroke joinstyle="miter"/>
+                  <v:formulas>
+                    <v:f eqn="if lineDrawn pixelLineWidth 0"/>
+                    <v:f eqn="sum @0 1 0"/>
+                    <v:f eqn="sum 0 0 @1"/>
+                    <v:f eqn="prod @2 1 2"/>
+                    <v:f eqn="prod @3 21600 pixelWidth"/>
+                    <v:f eqn="prod @3 21600 pixelHeight"/>
+                    <v:f eqn="sum @0 0 1"/>
+                    <v:f eqn="prod @6 1 2"/>
+                    <v:f eqn="prod @7 21600 pixelWidth"/>
+                    <v:f eqn="sum @8 21600 0"/>
+                    <v:f eqn="prod @7 21600 pixelHeight"/>
+                    <v:f eqn="sum @10 21600 0"/>
+                  </v:formulas>
+                  <v:path o:extrusionok="f" gradientshapeok="t" o:connecttype="rect"/>
+                  <o:lock v:ext="edit" aspectratio="t"/>
+                </v:shapetype>
+                <v:shape id="Kép 2" o:spid="_x0000_s1027" type="#_x0000_t75" style="position:absolute;top:-97;width:18104;height:17242;visibility:visible;mso-wrap-style:square" o:gfxdata="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">
+                  <v:imagedata r:id="rId9" o:title="" cropright="34984f"/>
+                </v:shape>
+                <v:shapetype id="_x0000_t202" coordsize="21600,21600" o:spt="202" path="m,l,21600r21600,l21600,xe">
+                  <v:stroke joinstyle="miter"/>
+                  <v:path gradientshapeok="t" o:connecttype="rect"/>
+                </v:shapetype>
+                <v:shape id="Szövegdoboz 2" o:spid="_x0000_s1028" type="#_x0000_t202" style="position:absolute;top:17145;width:17995;height:2857;visibility:visible;mso-wrap-style:square;v-text-anchor:top" o:gfxdata="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">
+                  <v:textbox>
+                    <w:txbxContent>
+                      <w:p>
+                        <w:pPr>
+                          <w:pStyle w:val="Listaszerbekezds"/>
+                          <w:numPr>
+                            <w:ilvl w:val="0"/>
+                            <w:numId w:val="20"/>
+                          </w:numPr>
+                          <w:rPr>
+                            <w:rFonts w:ascii="Times New Roman" w:eastAsiaTheme="minorHAnsi" w:hAnsi="Times New Roman"/>
+                            <w:sz w:val="24"/>
+                          </w:rPr>
+                        </w:pPr>
+                        <w:r>
+                          <w:rPr>
+                            <w:rFonts w:ascii="Times New Roman" w:eastAsiaTheme="minorHAnsi" w:hAnsi="Times New Roman"/>
+                            <w:sz w:val="24"/>
+                          </w:rPr>
+                          <w:t>ábra</w:t>
+                        </w:r>
+                      </w:p>
+                    </w:txbxContent>
+                  </v:textbox>
+                </v:shape>
+                <w10:wrap type="square"/>
+              </v:group>
+            </w:pict>
+          </mc:Fallback>
+        </mc:AlternateContent>
+      </w:r>
+      <w:r>
+        <w:rPr>
+          <w:rStyle w:val="Hiperhivatkozs"/>
+          <w:rFonts w:cs="Times New Roman"/>
+          <w:color w:val="000000" w:themeColor="text1"/>
+          <w:sz w:val="24"/>
+          <w:szCs w:val="24"/>
+        </w:rPr>
+        <w:t>Models</w:t>
+      </w:r>
+    </w:p>
+    <w:p>
+      <w:pPr>
+        <w:pStyle w:val="Listaszerbekezds"/>
+        <w:spacing w:line="360" w:lineRule="auto"/>
+        <w:ind w:left="0" w:firstLine="426"/>
+        <w:jc w:val="both"/>
+        <w:rPr>
+          <w:rFonts w:ascii="Times New Roman" w:eastAsiaTheme="minorHAnsi" w:hAnsi="Times New Roman"/>
+          <w:sz w:val="24"/>
+        </w:rPr>
+      </w:pPr>
+      <w:r>
+        <w:rPr>
+          <w:rFonts w:ascii="Times New Roman" w:eastAsiaTheme="minorHAnsi" w:hAnsi="Times New Roman"/>
+          <w:sz w:val="24"/>
+        </w:rPr>
+        <w:t>Adatok tárolására szolgáló osztályok</w:t>
+      </w:r>
+      <w:r>
+        <w:rPr>
+          <w:rFonts w:ascii="Times New Roman" w:eastAsiaTheme="minorHAnsi" w:hAnsi="Times New Roman"/>
+          <w:sz w:val="24"/>
+        </w:rPr>
+        <w:t>, melyek a tárolni kívánt tartalomhoz adaptálódnak</w:t>
+      </w:r>
+      <w:r>
+        <w:rPr>
+          <w:rFonts w:ascii="Times New Roman" w:eastAsiaTheme="minorHAnsi" w:hAnsi="Times New Roman"/>
+          <w:sz w:val="24"/>
+        </w:rPr>
+        <w:t xml:space="preserve"> (1. ábra)</w:t>
+      </w:r>
+      <w:r>
+        <w:rPr>
+          <w:rFonts w:ascii="Times New Roman" w:eastAsiaTheme="minorHAnsi" w:hAnsi="Times New Roman"/>
+          <w:sz w:val="24"/>
+        </w:rPr>
+        <w:t>.</w:t>
+      </w:r>
+    </w:p>
+    <w:p>
+      <w:pPr>
+        <w:pStyle w:val="Listaszerbekezds"/>
+        <w:numPr>
+          <w:ilvl w:val="0"/>
+          <w:numId w:val="18"/>
+        </w:numPr>
+        <w:spacing w:line="360" w:lineRule="auto"/>
+        <w:jc w:val="both"/>
+        <w:rPr>
+          <w:rFonts w:ascii="Times New Roman" w:eastAsiaTheme="minorHAnsi" w:hAnsi="Times New Roman"/>
+          <w:sz w:val="24"/>
+        </w:rPr>
+      </w:pPr>
+      <w:r>
+        <w:rPr>
+          <w:rFonts w:ascii="Times New Roman" w:eastAsiaTheme="minorHAnsi" w:hAnsi="Times New Roman"/>
+          <w:sz w:val="24"/>
+        </w:rPr>
+        <w:t>News</w:t>
+      </w:r>
+      <w:r>
+        <w:rPr>
+          <w:rFonts w:ascii="Times New Roman" w:eastAsiaTheme="minorHAnsi" w:hAnsi="Times New Roman"/>
+          <w:sz w:val="24"/>
+        </w:rPr>
+        <w:t>.php: Hírek/fórum oldal adatszerkezetéért felelős. News osztály a felhasználó nevét, azonosítóját, a bejegyzés dátumát és a bejegyzést képes tárolni. Tartozik hozzá egy konstruktor, mely, inicializálja az elemeket, ha minden paramétert megkap hozzá. Valamint, minden taghoz tartozik egy getter-setter tulajdonság.</w:t>
+      </w:r>
+    </w:p>
+    <w:p>
+      <w:pPr>
+        <w:pStyle w:val="szdcmsor2"/>
+        <w:numPr>
+          <w:ilvl w:val="1"/>
+          <w:numId w:val="1"/>
+        </w:numPr>
+        <w:spacing w:before="120"/>
+        <w:ind w:left="737" w:hanging="567"/>
+        <w:rPr>
+          <w:rStyle w:val="Hiperhivatkozs"/>
+          <w:rFonts w:cs="Times New Roman"/>
+          <w:b w:val="0"/>
+          <w:color w:val="000000" w:themeColor="text1"/>
+          <w:sz w:val="24"/>
+          <w:szCs w:val="24"/>
+        </w:rPr>
+      </w:pPr>
+      <w:r>
+        <w:rPr>
+          <w:rFonts w:cs="Times New Roman"/>
+          <w:noProof/>
+          <w:color w:val="000000" w:themeColor="text1"/>
+          <w:sz w:val="24"/>
+          <w:szCs w:val="24"/>
+          <w:u w:val="single"/>
+        </w:rPr>
+        <mc:AlternateContent>
+          <mc:Choice Requires="wpg">
+            <w:drawing>
+              <wp:anchor distT="0" distB="0" distL="114300" distR="114300" simplePos="0" relativeHeight="251663360" behindDoc="0" locked="0" layoutInCell="1" allowOverlap="1" wp14:anchorId="502E07E4" wp14:editId="2BD59EE5">
+                <wp:simplePos x="0" y="0"/>
+                <wp:positionH relativeFrom="column">
+                  <wp:posOffset>3148330</wp:posOffset>
+                </wp:positionH>
+                <wp:positionV relativeFrom="paragraph">
+                  <wp:posOffset>99695</wp:posOffset>
+                </wp:positionV>
+                <wp:extent cx="2519680" cy="2476500"/>
+                <wp:effectExtent l="0" t="0" r="13970" b="19050"/>
+                <wp:wrapSquare wrapText="bothSides"/>
+                <wp:docPr id="12" name="Csoportba foglalás 12"/>
+                <wp:cNvGraphicFramePr/>
+                <a:graphic xmlns:a="http://schemas.openxmlformats.org/drawingml/2006/main">
+                  <a:graphicData uri="http://schemas.microsoft.com/office/word/2010/wordprocessingGroup">
+                    <wpg:wgp>
+                      <wpg:cNvGrpSpPr/>
+                      <wpg:grpSpPr>
+                        <a:xfrm>
+                          <a:off x="0" y="0"/>
+                          <a:ext cx="2519680" cy="2476500"/>
+                          <a:chOff x="0" y="0"/>
+                          <a:chExt cx="2519680" cy="2476500"/>
+                        </a:xfrm>
+                      </wpg:grpSpPr>
+                      <wps:wsp>
+                        <wps:cNvPr id="11" name="Szövegdoboz 2"/>
+                        <wps:cNvSpPr txBox="1">
+                          <a:spLocks noChangeArrowheads="1"/>
+                        </wps:cNvSpPr>
+                        <wps:spPr bwMode="auto">
+                          <a:xfrm>
+                            <a:off x="9525" y="2190750"/>
+                            <a:ext cx="2509200" cy="285750"/>
+                          </a:xfrm>
+                          <a:prstGeom prst="rect">
+                            <a:avLst/>
+                          </a:prstGeom>
+                          <a:solidFill>
+                            <a:srgbClr val="FFFFFF"/>
+                          </a:solidFill>
+                          <a:ln w="9525">
+                            <a:solidFill>
+                              <a:srgbClr val="000000"/>
+                            </a:solidFill>
+                            <a:miter lim="800000"/>
+                            <a:headEnd/>
+                            <a:tailEnd/>
+                          </a:ln>
+                        </wps:spPr>
+                        <wps:txbx>
+                          <w:txbxContent>
+                            <w:p>
+                              <w:pPr>
+                                <w:pStyle w:val="Listaszerbekezds"/>
+                                <w:numPr>
+                                  <w:ilvl w:val="0"/>
+                                  <w:numId w:val="22"/>
+                                </w:numPr>
+                                <w:rPr>
+                                  <w:rFonts w:eastAsiaTheme="minorHAnsi"/>
+                                </w:rPr>
+                              </w:pPr>
+                              <w:r>
+                                <w:rPr>
+                                  <w:rFonts w:eastAsiaTheme="minorHAnsi"/>
+                                </w:rPr>
+                                <w:t>ábr</w:t>
+                              </w:r>
+                              <w:r>
+                                <w:rPr>
+                                  <w:rFonts w:eastAsiaTheme="minorHAnsi"/>
+                                </w:rPr>
+                                <w:t>a</w:t>
+                              </w:r>
+                            </w:p>
+                          </w:txbxContent>
+                        </wps:txbx>
+                        <wps:bodyPr rot="0" vert="horz" wrap="square" lIns="91440" tIns="45720" rIns="91440" bIns="45720" anchor="t" anchorCtr="0">
+                          <a:noAutofit/>
+                        </wps:bodyPr>
+                      </wps:wsp>
+                      <pic:pic xmlns:pic="http://schemas.openxmlformats.org/drawingml/2006/picture">
+                        <pic:nvPicPr>
+                          <pic:cNvPr id="7" name="Kép 7"/>
+                          <pic:cNvPicPr>
+                            <a:picLocks noChangeAspect="1"/>
+                          </pic:cNvPicPr>
+                        </pic:nvPicPr>
+                        <pic:blipFill rotWithShape="1">
+                          <a:blip r:embed="rId10">
+                            <a:extLst>
+                              <a:ext uri="{28A0092B-C50C-407E-A947-70E740481C1C}">
+                                <a14:useLocalDpi xmlns:a14="http://schemas.microsoft.com/office/drawing/2010/main" val="0"/>
+                              </a:ext>
+                            </a:extLst>
+                          </a:blip>
+                          <a:srcRect r="34586"/>
+                          <a:stretch/>
+                        </pic:blipFill>
+                        <pic:spPr bwMode="auto">
+                          <a:xfrm>
+                            <a:off x="0" y="0"/>
+                            <a:ext cx="2519680" cy="2190115"/>
+                          </a:xfrm>
+                          <a:prstGeom prst="rect">
+                            <a:avLst/>
+                          </a:prstGeom>
+                          <a:noFill/>
+                          <a:ln>
+                            <a:noFill/>
+                          </a:ln>
+                          <a:extLst>
+                            <a:ext uri="{53640926-AAD7-44D8-BBD7-CCE9431645EC}">
+                              <a14:shadowObscured xmlns:a14="http://schemas.microsoft.com/office/drawing/2010/main"/>
+                            </a:ext>
+                          </a:extLst>
+                        </pic:spPr>
+                      </pic:pic>
+                    </wpg:wgp>
+                  </a:graphicData>
+                </a:graphic>
+              </wp:anchor>
+            </w:drawing>
+          </mc:Choice>
+          <mc:Fallback>
+            <w:pict>
+              <v:group w14:anchorId="502E07E4" id="Csoportba foglalás 12" o:spid="_x0000_s1029" style="position:absolute;left:0;text-align:left;margin-left:247.9pt;margin-top:7.85pt;width:198.4pt;height:195pt;z-index:251663360" coordsize="25196,24765" o:gfxdata="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">
+                <v:shape id="Szövegdoboz 2" o:spid="_x0000_s1030" type="#_x0000_t202" style="position:absolute;left:95;top:21907;width:25092;height:2858;visibility:visible;mso-wrap-style:square;v-text-anchor:top" o:gfxdata="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">
+                  <v:textbox>
+                    <w:txbxContent>
+                      <w:p>
+                        <w:pPr>
+                          <w:pStyle w:val="Listaszerbekezds"/>
+                          <w:numPr>
+                            <w:ilvl w:val="0"/>
+                            <w:numId w:val="22"/>
+                          </w:numPr>
+                          <w:rPr>
+                            <w:rFonts w:eastAsiaTheme="minorHAnsi"/>
+                          </w:rPr>
+                        </w:pPr>
+                        <w:r>
+                          <w:rPr>
+                            <w:rFonts w:eastAsiaTheme="minorHAnsi"/>
+                          </w:rPr>
+                          <w:t>ábr</w:t>
+                        </w:r>
+                        <w:r>
+                          <w:rPr>
+                            <w:rFonts w:eastAsiaTheme="minorHAnsi"/>
+                          </w:rPr>
+                          <w:t>a</w:t>
+                        </w:r>
+                      </w:p>
+                    </w:txbxContent>
+                  </v:textbox>
+                </v:shape>
+                <v:shape id="Kép 7" o:spid="_x0000_s1031" type="#_x0000_t75" style="position:absolute;width:25196;height:21901;visibility:visible;mso-wrap-style:square" o:gfxdata="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">
+                  <v:imagedata r:id="rId11" o:title="" cropright="22666f"/>
+                </v:shape>
+                <w10:wrap type="square"/>
+              </v:group>
+            </w:pict>
+          </mc:Fallback>
+        </mc:AlternateContent>
+      </w:r>
+      <w:r>
+        <w:rPr>
+          <w:rStyle w:val="Hiperhivatkozs"/>
+          <w:rFonts w:cs="Times New Roman"/>
+          <w:color w:val="000000" w:themeColor="text1"/>
+          <w:sz w:val="24"/>
+          <w:szCs w:val="24"/>
+        </w:rPr>
+        <w:t>Controllers</w:t>
+      </w:r>
+    </w:p>
+    <w:p>
+      <w:pPr>
+        <w:pStyle w:val="Listaszerbekezds"/>
+        <w:spacing w:line="360" w:lineRule="auto"/>
+        <w:ind w:left="0" w:firstLine="426"/>
+        <w:jc w:val="both"/>
+        <w:rPr>
+          <w:rFonts w:ascii="Times New Roman" w:eastAsiaTheme="minorHAnsi" w:hAnsi="Times New Roman"/>
+          <w:sz w:val="24"/>
+        </w:rPr>
+      </w:pPr>
+      <w:r>
+        <w:rPr>
+          <w:rFonts w:ascii="Times New Roman" w:eastAsiaTheme="minorHAnsi" w:hAnsi="Times New Roman"/>
+          <w:sz w:val="24"/>
+        </w:rPr>
+        <w:t>Eseményekre, felhasználói műveletekre reagál. A reakció lehet, az aktuális vezérlőhöz tartozó modell egy függvényhívása vagy adat átadása a nézetnek.</w:t>
+      </w:r>
+    </w:p>
+    <w:p>
+      <w:pPr>
+        <w:pStyle w:val="Listaszerbekezds"/>
+        <w:numPr>
+          <w:ilvl w:val="0"/>
+          <w:numId w:val="18"/>
+        </w:numPr>
+        <w:spacing w:line="360" w:lineRule="auto"/>
+        <w:jc w:val="both"/>
+        <w:rPr>
+          <w:rFonts w:ascii="Times New Roman" w:eastAsiaTheme="minorHAnsi" w:hAnsi="Times New Roman"/>
+          <w:sz w:val="24"/>
+        </w:rPr>
+      </w:pPr>
+      <w:r>
+        <w:rPr>
+          <w:rFonts w:ascii="Times New Roman" w:eastAsiaTheme="minorHAnsi" w:hAnsi="Times New Roman"/>
+          <w:sz w:val="24"/>
+        </w:rPr>
+        <w:t>NewsController.php: Ennek az osztálynak 3 metódusa van. Az indexAction</w:t>
+      </w:r>
+      <w:r>
+        <w:rPr>
+          <w:rFonts w:ascii="Times New Roman" w:eastAsiaTheme="minorHAnsi" w:hAnsi="Times New Roman"/>
+          <w:sz w:val="24"/>
+        </w:rPr>
+        <w:t>()</w:t>
+      </w:r>
+      <w:r>
+        <w:rPr>
+          <w:rFonts w:ascii="Times New Roman" w:eastAsiaTheme="minorHAnsi" w:hAnsi="Times New Roman"/>
+          <w:sz w:val="24"/>
+        </w:rPr>
+        <w:t xml:space="preserve"> függvény felelős a főbb adatokért: </w:t>
+      </w:r>
+      <w:r>
+        <w:rPr>
+          <w:rFonts w:ascii="Times New Roman" w:eastAsiaTheme="minorHAnsi" w:hAnsi="Times New Roman"/>
+          <w:sz w:val="24"/>
+        </w:rPr>
+        <w:t xml:space="preserve">Átadja a sanitizeData() és validateData() függvényeknek a POST-olt kommentet, és azok feldolgozhatóvá teszik (szűrik a kapott adatokat, megelőzve a script injectálást vagy egyéb nem érvényes adatokat). </w:t>
+      </w:r>
+      <w:r>
+        <w:rPr>
+          <w:rFonts w:ascii="Times New Roman" w:eastAsiaTheme="minorHAnsi" w:hAnsi="Times New Roman"/>
+          <w:sz w:val="24"/>
+        </w:rPr>
+        <w:t>Ellenőrzi, hogy kapott-e POST me</w:t>
+      </w:r>
+      <w:r>
+        <w:rPr>
+          <w:rFonts w:ascii="Times New Roman" w:eastAsiaTheme="minorHAnsi" w:hAnsi="Times New Roman"/>
+          <w:sz w:val="24"/>
+        </w:rPr>
+        <w:t xml:space="preserve">tóduson keresztül bejegyzeni való bejegyzést, valamit, hogy be van-e jelentkezve bármilyen felhasználó. Ha mindkettő igaz, és az adat is feldolgozható, akkor adatbázist hívjuk segítségül. Ellenőrizzük, hogy ez a felhasználó elküldte-e már ezt az üzenetet egyszer? Ha nem, akkor elkezdjük </w:t>
+      </w:r>
+      <w:r>
+        <w:rPr>
+          <w:rFonts w:ascii="Times New Roman" w:eastAsiaTheme="minorHAnsi" w:hAnsi="Times New Roman"/>
+          <w:sz w:val="24"/>
+        </w:rPr>
+        <w:lastRenderedPageBreak/>
+        <w:t>rögzíteni az adatbázisba</w:t>
+      </w:r>
+      <w:r>
+        <w:rPr>
+          <w:rFonts w:ascii="Times New Roman" w:eastAsiaTheme="minorHAnsi" w:hAnsi="Times New Roman"/>
+          <w:sz w:val="24"/>
+        </w:rPr>
+        <w:t>n a commentet az aktuális idővel és felhasználóval együtt. Ezután lekérjük a bejegyzéseket, és átadjuk a helyes nézetnek az adatokat.</w:t>
+      </w:r>
+    </w:p>
+    <w:p>
+      <w:pPr>
+        <w:pStyle w:val="szdcmsor2"/>
+        <w:numPr>
+          <w:ilvl w:val="1"/>
+          <w:numId w:val="1"/>
+        </w:numPr>
+        <w:spacing w:before="120"/>
+        <w:ind w:left="737" w:hanging="567"/>
+        <w:rPr>
+          <w:rStyle w:val="Hiperhivatkozs"/>
+          <w:rFonts w:cs="Times New Roman"/>
+          <w:b w:val="0"/>
+          <w:color w:val="000000" w:themeColor="text1"/>
+          <w:sz w:val="24"/>
+          <w:szCs w:val="24"/>
+        </w:rPr>
+      </w:pPr>
+      <w:r>
+        <w:rPr>
+          <w:rStyle w:val="Hiperhivatkozs"/>
+          <w:rFonts w:cs="Times New Roman"/>
+          <w:color w:val="000000" w:themeColor="text1"/>
+          <w:sz w:val="24"/>
+          <w:szCs w:val="24"/>
+        </w:rPr>
+        <w:t>Views</w:t>
+      </w:r>
+    </w:p>
+    <w:p>
+      <w:pPr>
+        <w:pStyle w:val="Listaszerbekezds"/>
+        <w:spacing w:line="360" w:lineRule="auto"/>
+        <w:ind w:left="0" w:firstLine="426"/>
+        <w:jc w:val="both"/>
+        <w:rPr>
+          <w:rStyle w:val="Hiperhivatkozs"/>
+          <w:rFonts w:cs="Times New Roman"/>
+          <w:color w:val="000000" w:themeColor="text1"/>
+          <w:szCs w:val="24"/>
+        </w:rPr>
+      </w:pPr>
+    </w:p>
+    <w:p>
+      <w:pPr>
+        <w:pStyle w:val="szdcmsor2"/>
+        <w:numPr>
+          <w:ilvl w:val="1"/>
+          <w:numId w:val="1"/>
+        </w:numPr>
+        <w:spacing w:before="120"/>
+        <w:ind w:left="737" w:hanging="567"/>
+        <w:rPr>
+          <w:rStyle w:val="Hiperhivatkozs"/>
+          <w:rFonts w:cs="Times New Roman"/>
+          <w:color w:val="000000" w:themeColor="text1"/>
+          <w:sz w:val="24"/>
+          <w:szCs w:val="24"/>
+        </w:rPr>
+      </w:pPr>
+      <w:r>
+        <w:rPr>
+          <w:rStyle w:val="Hiperhivatkozs"/>
+          <w:rFonts w:cs="Times New Roman"/>
+          <w:color w:val="000000" w:themeColor="text1"/>
+          <w:sz w:val="24"/>
+          <w:szCs w:val="24"/>
+        </w:rPr>
+        <w:t>Data</w:t>
+      </w:r>
+    </w:p>
+    <w:p>
+      <w:pPr>
+        <w:pStyle w:val="Listaszerbekezds"/>
+        <w:spacing w:line="360" w:lineRule="auto"/>
+        <w:ind w:left="0" w:firstLine="426"/>
+        <w:jc w:val="both"/>
+        <w:rPr>
+          <w:rStyle w:val="Hiperhivatkozs"/>
+          <w:rFonts w:ascii="Times New Roman" w:hAnsi="Times New Roman" w:cs="Times New Roman"/>
+          <w:color w:val="000000" w:themeColor="text1"/>
+          <w:sz w:val="24"/>
+          <w:szCs w:val="24"/>
+        </w:rPr>
+      </w:pPr>
+    </w:p>
+    <w:p>
+      <w:pPr>
+        <w:pStyle w:val="szdcmsor2"/>
+        <w:numPr>
+          <w:ilvl w:val="1"/>
+          <w:numId w:val="1"/>
+        </w:numPr>
+        <w:ind w:left="737" w:hanging="567"/>
+        <w:rPr>
+          <w:rStyle w:val="Hiperhivatkozs"/>
+          <w:rFonts w:cs="Times New Roman"/>
+          <w:color w:val="000000" w:themeColor="text1"/>
+          <w:sz w:val="24"/>
+          <w:szCs w:val="24"/>
+        </w:rPr>
+      </w:pPr>
+      <w:bookmarkStart w:id="4" w:name="_Toc70509072"/>
+      <w:r>
+        <w:rPr>
+          <w:rStyle w:val="Hiperhivatkozs"/>
+          <w:rFonts w:cs="Times New Roman"/>
+          <w:color w:val="000000" w:themeColor="text1"/>
+          <w:sz w:val="24"/>
+          <w:szCs w:val="24"/>
+        </w:rPr>
+        <w:t>Styles</w:t>
+      </w:r>
+      <w:bookmarkEnd w:id="4"/>
+    </w:p>
+    <w:p>
+      <w:pPr>
+        <w:pStyle w:val="Listaszerbekezds"/>
+        <w:spacing w:line="360" w:lineRule="auto"/>
+        <w:ind w:left="0" w:firstLine="426"/>
+        <w:jc w:val="both"/>
+        <w:rPr>
+          <w:rStyle w:val="Hiperhivatkozs"/>
+          <w:rFonts w:ascii="Times New Roman" w:hAnsi="Times New Roman" w:cs="Times New Roman"/>
+          <w:color w:val="000000" w:themeColor="text1"/>
+          <w:sz w:val="24"/>
+          <w:szCs w:val="24"/>
+        </w:rPr>
+      </w:pPr>
+    </w:p>
+    <w:p>
+      <w:pPr>
+        <w:pStyle w:val="szdcmsor2"/>
+        <w:numPr>
+          <w:ilvl w:val="1"/>
+          <w:numId w:val="1"/>
+        </w:numPr>
+        <w:ind w:left="737" w:hanging="567"/>
+        <w:rPr>
+          <w:rStyle w:val="Hiperhivatkozs"/>
+          <w:rFonts w:cs="Times New Roman"/>
+          <w:color w:val="000000" w:themeColor="text1"/>
+          <w:sz w:val="24"/>
+          <w:szCs w:val="24"/>
+        </w:rPr>
+      </w:pPr>
+      <w:bookmarkStart w:id="5" w:name="_Toc70509073"/>
+      <w:r>
+        <w:rPr>
+          <w:rStyle w:val="Hiperhivatkozs"/>
+          <w:rFonts w:cs="Times New Roman"/>
+          <w:color w:val="000000" w:themeColor="text1"/>
+          <w:sz w:val="24"/>
+          <w:szCs w:val="24"/>
+        </w:rPr>
+        <w:t>Includes</w:t>
+      </w:r>
+      <w:bookmarkEnd w:id="5"/>
+    </w:p>
+    <w:p>
+      <w:pPr>
+        <w:pStyle w:val="Listaszerbekezds"/>
+        <w:spacing w:line="360" w:lineRule="auto"/>
+        <w:ind w:left="0" w:firstLine="426"/>
+        <w:jc w:val="both"/>
+        <w:rPr>
+          <w:rFonts w:cs="Times New Roman"/>
+        </w:rPr>
+      </w:pPr>
+    </w:p>
+    <w:p>
+      <w:pPr>
+        <w:pStyle w:val="szdcmsor2"/>
+        <w:numPr>
+          <w:ilvl w:val="1"/>
+          <w:numId w:val="1"/>
+        </w:numPr>
+        <w:ind w:left="737" w:hanging="567"/>
+        <w:rPr>
+          <w:rStyle w:val="Hiperhivatkozs"/>
+          <w:rFonts w:cs="Times New Roman"/>
+          <w:color w:val="000000" w:themeColor="text1"/>
+          <w:sz w:val="24"/>
+          <w:szCs w:val="24"/>
+        </w:rPr>
+      </w:pPr>
+      <w:r>
+        <w:rPr>
+          <w:rStyle w:val="Hiperhivatkozs"/>
+          <w:rFonts w:cs="Times New Roman"/>
+          <w:color w:val="000000" w:themeColor="text1"/>
+          <w:sz w:val="24"/>
+          <w:szCs w:val="24"/>
+        </w:rPr>
+        <w:t>Scripts</w:t>
+      </w:r>
+    </w:p>
+    <w:p>
+      <w:pPr>
+        <w:pStyle w:val="Listaszerbekezds"/>
+        <w:spacing w:line="360" w:lineRule="auto"/>
+        <w:ind w:left="0" w:firstLine="426"/>
+        <w:jc w:val="both"/>
+        <w:rPr>
+          <w:rFonts w:cs="Times New Roman"/>
+        </w:rPr>
+      </w:pPr>
+    </w:p>
+    <w:p>
+      <w:pPr>
+        <w:pStyle w:val="szdcmsor2"/>
+        <w:numPr>
+          <w:ilvl w:val="1"/>
+          <w:numId w:val="1"/>
+        </w:numPr>
+        <w:ind w:left="737" w:hanging="567"/>
+        <w:rPr>
+          <w:rStyle w:val="Hiperhivatkozs"/>
+          <w:rFonts w:cs="Times New Roman"/>
+          <w:color w:val="000000" w:themeColor="text1"/>
+          <w:sz w:val="24"/>
+          <w:szCs w:val="24"/>
+        </w:rPr>
+      </w:pPr>
+      <w:r>
+        <w:rPr>
+          <w:rStyle w:val="Hiperhivatkozs"/>
+          <w:rFonts w:cs="Times New Roman"/>
+          <w:color w:val="000000" w:themeColor="text1"/>
+          <w:sz w:val="24"/>
+          <w:szCs w:val="24"/>
+        </w:rPr>
+        <w:t>Soap</w:t>
+      </w:r>
+    </w:p>
+    <w:p>
+      <w:pPr>
+        <w:pStyle w:val="Listaszerbekezds"/>
+        <w:spacing w:line="360" w:lineRule="auto"/>
+        <w:ind w:left="0" w:firstLine="426"/>
+        <w:jc w:val="both"/>
         <w:rPr>
           <w:rFonts w:cs="Times New Roman"/>
         </w:rPr>
@@ -1442,6 +2048,95 @@
     </w:lvl>
   </w:abstractNum>
   <w:abstractNum w:abstractNumId="1" w15:restartNumberingAfterBreak="0">
+    <w:nsid w:val="09454643"/>
+    <w:multiLevelType w:val="hybridMultilevel"/>
+    <w:tmpl w:val="EA6A9884"/>
+    <w:lvl w:ilvl="0" w:tplc="040E000F">
+      <w:start w:val="1"/>
+      <w:numFmt w:val="decimal"/>
+      <w:lvlText w:val="%1."/>
+      <w:lvlJc w:val="left"/>
+      <w:pPr>
+        <w:ind w:left="720" w:hanging="360"/>
+      </w:pPr>
+      <w:rPr>
+        <w:rFonts w:hint="default"/>
+      </w:rPr>
+    </w:lvl>
+    <w:lvl w:ilvl="1" w:tplc="040E0019" w:tentative="1">
+      <w:start w:val="1"/>
+      <w:numFmt w:val="lowerLetter"/>
+      <w:lvlText w:val="%2."/>
+      <w:lvlJc w:val="left"/>
+      <w:pPr>
+        <w:ind w:left="1440" w:hanging="360"/>
+      </w:pPr>
+    </w:lvl>
+    <w:lvl w:ilvl="2" w:tplc="040E001B" w:tentative="1">
+      <w:start w:val="1"/>
+      <w:numFmt w:val="lowerRoman"/>
+      <w:lvlText w:val="%3."/>
+      <w:lvlJc w:val="right"/>
+      <w:pPr>
+        <w:ind w:left="2160" w:hanging="180"/>
+      </w:pPr>
+    </w:lvl>
+    <w:lvl w:ilvl="3" w:tplc="040E000F" w:tentative="1">
+      <w:start w:val="1"/>
+      <w:numFmt w:val="decimal"/>
+      <w:lvlText w:val="%4."/>
+      <w:lvlJc w:val="left"/>
+      <w:pPr>
+        <w:ind w:left="2880" w:hanging="360"/>
+      </w:pPr>
+    </w:lvl>
+    <w:lvl w:ilvl="4" w:tplc="040E0019" w:tentative="1">
+      <w:start w:val="1"/>
+      <w:numFmt w:val="lowerLetter"/>
+      <w:lvlText w:val="%5."/>
+      <w:lvlJc w:val="left"/>
+      <w:pPr>
+        <w:ind w:left="3600" w:hanging="360"/>
+      </w:pPr>
+    </w:lvl>
+    <w:lvl w:ilvl="5" w:tplc="040E001B" w:tentative="1">
+      <w:start w:val="1"/>
+      <w:numFmt w:val="lowerRoman"/>
+      <w:lvlText w:val="%6."/>
+      <w:lvlJc w:val="right"/>
+      <w:pPr>
+        <w:ind w:left="4320" w:hanging="180"/>
+      </w:pPr>
+    </w:lvl>
+    <w:lvl w:ilvl="6" w:tplc="040E000F" w:tentative="1">
+      <w:start w:val="1"/>
+      <w:numFmt w:val="decimal"/>
+      <w:lvlText w:val="%7."/>
+      <w:lvlJc w:val="left"/>
+      <w:pPr>
+        <w:ind w:left="5040" w:hanging="360"/>
+      </w:pPr>
+    </w:lvl>
+    <w:lvl w:ilvl="7" w:tplc="040E0019" w:tentative="1">
+      <w:start w:val="1"/>
+      <w:numFmt w:val="lowerLetter"/>
+      <w:lvlText w:val="%8."/>
+      <w:lvlJc w:val="left"/>
+      <w:pPr>
+        <w:ind w:left="5760" w:hanging="360"/>
+      </w:pPr>
+    </w:lvl>
+    <w:lvl w:ilvl="8" w:tplc="040E001B" w:tentative="1">
+      <w:start w:val="1"/>
+      <w:numFmt w:val="lowerRoman"/>
+      <w:lvlText w:val="%9."/>
+      <w:lvlJc w:val="right"/>
+      <w:pPr>
+        <w:ind w:left="6480" w:hanging="180"/>
+      </w:pPr>
+    </w:lvl>
+  </w:abstractNum>
+  <w:abstractNum w:abstractNumId="2" w15:restartNumberingAfterBreak="0">
     <w:nsid w:val="155F2104"/>
     <w:multiLevelType w:val="hybridMultilevel"/>
     <w:tmpl w:val="61A8C85E"/>
@@ -1528,10 +2223,99 @@
       </w:pPr>
     </w:lvl>
   </w:abstractNum>
-  <w:abstractNum w:abstractNumId="2" w15:restartNumberingAfterBreak="0">
+  <w:abstractNum w:abstractNumId="3" w15:restartNumberingAfterBreak="0">
+    <w:nsid w:val="236B6FC3"/>
+    <w:multiLevelType w:val="hybridMultilevel"/>
+    <w:tmpl w:val="9470F954"/>
+    <w:lvl w:ilvl="0" w:tplc="CF82590C">
+      <w:start w:val="2"/>
+      <w:numFmt w:val="decimal"/>
+      <w:lvlText w:val="%1."/>
+      <w:lvlJc w:val="left"/>
+      <w:pPr>
+        <w:ind w:left="1440" w:hanging="360"/>
+      </w:pPr>
+      <w:rPr>
+        <w:rFonts w:hint="default"/>
+      </w:rPr>
+    </w:lvl>
+    <w:lvl w:ilvl="1" w:tplc="040E0019" w:tentative="1">
+      <w:start w:val="1"/>
+      <w:numFmt w:val="lowerLetter"/>
+      <w:lvlText w:val="%2."/>
+      <w:lvlJc w:val="left"/>
+      <w:pPr>
+        <w:ind w:left="2160" w:hanging="360"/>
+      </w:pPr>
+    </w:lvl>
+    <w:lvl w:ilvl="2" w:tplc="040E001B" w:tentative="1">
+      <w:start w:val="1"/>
+      <w:numFmt w:val="lowerRoman"/>
+      <w:lvlText w:val="%3."/>
+      <w:lvlJc w:val="right"/>
+      <w:pPr>
+        <w:ind w:left="2880" w:hanging="180"/>
+      </w:pPr>
+    </w:lvl>
+    <w:lvl w:ilvl="3" w:tplc="040E000F" w:tentative="1">
+      <w:start w:val="1"/>
+      <w:numFmt w:val="decimal"/>
+      <w:lvlText w:val="%4."/>
+      <w:lvlJc w:val="left"/>
+      <w:pPr>
+        <w:ind w:left="3600" w:hanging="360"/>
+      </w:pPr>
+    </w:lvl>
+    <w:lvl w:ilvl="4" w:tplc="040E0019" w:tentative="1">
+      <w:start w:val="1"/>
+      <w:numFmt w:val="lowerLetter"/>
+      <w:lvlText w:val="%5."/>
+      <w:lvlJc w:val="left"/>
+      <w:pPr>
+        <w:ind w:left="4320" w:hanging="360"/>
+      </w:pPr>
+    </w:lvl>
+    <w:lvl w:ilvl="5" w:tplc="040E001B" w:tentative="1">
+      <w:start w:val="1"/>
+      <w:numFmt w:val="lowerRoman"/>
+      <w:lvlText w:val="%6."/>
+      <w:lvlJc w:val="right"/>
+      <w:pPr>
+        <w:ind w:left="5040" w:hanging="180"/>
+      </w:pPr>
+    </w:lvl>
+    <w:lvl w:ilvl="6" w:tplc="040E000F" w:tentative="1">
+      <w:start w:val="1"/>
+      <w:numFmt w:val="decimal"/>
+      <w:lvlText w:val="%7."/>
+      <w:lvlJc w:val="left"/>
+      <w:pPr>
+        <w:ind w:left="5760" w:hanging="360"/>
+      </w:pPr>
+    </w:lvl>
+    <w:lvl w:ilvl="7" w:tplc="040E0019" w:tentative="1">
+      <w:start w:val="1"/>
+      <w:numFmt w:val="lowerLetter"/>
+      <w:lvlText w:val="%8."/>
+      <w:lvlJc w:val="left"/>
+      <w:pPr>
+        <w:ind w:left="6480" w:hanging="360"/>
+      </w:pPr>
+    </w:lvl>
+    <w:lvl w:ilvl="8" w:tplc="040E001B" w:tentative="1">
+      <w:start w:val="1"/>
+      <w:numFmt w:val="lowerRoman"/>
+      <w:lvlText w:val="%9."/>
+      <w:lvlJc w:val="right"/>
+      <w:pPr>
+        <w:ind w:left="7200" w:hanging="180"/>
+      </w:pPr>
+    </w:lvl>
+  </w:abstractNum>
+  <w:abstractNum w:abstractNumId="4" w15:restartNumberingAfterBreak="0">
     <w:nsid w:val="2B440014"/>
     <w:multiLevelType w:val="multilevel"/>
-    <w:tmpl w:val="EB826A88"/>
+    <w:tmpl w:val="BBC62A24"/>
     <w:lvl w:ilvl="0">
       <w:start w:val="1"/>
       <w:numFmt w:val="decimal"/>
@@ -1556,6 +2340,8 @@
       </w:pPr>
       <w:rPr>
         <w:rFonts w:hint="default"/>
+        <w:b w:val="0"/>
+        <w:bCs/>
       </w:rPr>
     </w:lvl>
     <w:lvl w:ilvl="2">
@@ -1644,7 +2430,7 @@
       </w:rPr>
     </w:lvl>
   </w:abstractNum>
-  <w:abstractNum w:abstractNumId="3" w15:restartNumberingAfterBreak="0">
+  <w:abstractNum w:abstractNumId="5" w15:restartNumberingAfterBreak="0">
     <w:nsid w:val="36C44BCF"/>
     <w:multiLevelType w:val="hybridMultilevel"/>
     <w:tmpl w:val="F73EBA36"/>
@@ -1757,7 +2543,96 @@
       </w:rPr>
     </w:lvl>
   </w:abstractNum>
-  <w:abstractNum w:abstractNumId="4" w15:restartNumberingAfterBreak="0">
+  <w:abstractNum w:abstractNumId="6" w15:restartNumberingAfterBreak="0">
+    <w:nsid w:val="3A267FC0"/>
+    <w:multiLevelType w:val="hybridMultilevel"/>
+    <w:tmpl w:val="AA7273CC"/>
+    <w:lvl w:ilvl="0" w:tplc="0F6028F6">
+      <w:start w:val="2"/>
+      <w:numFmt w:val="decimal"/>
+      <w:lvlText w:val="%1."/>
+      <w:lvlJc w:val="left"/>
+      <w:pPr>
+        <w:ind w:left="1080" w:hanging="360"/>
+      </w:pPr>
+      <w:rPr>
+        <w:rFonts w:hint="default"/>
+      </w:rPr>
+    </w:lvl>
+    <w:lvl w:ilvl="1" w:tplc="040E0019" w:tentative="1">
+      <w:start w:val="1"/>
+      <w:numFmt w:val="lowerLetter"/>
+      <w:lvlText w:val="%2."/>
+      <w:lvlJc w:val="left"/>
+      <w:pPr>
+        <w:ind w:left="1800" w:hanging="360"/>
+      </w:pPr>
+    </w:lvl>
+    <w:lvl w:ilvl="2" w:tplc="040E001B" w:tentative="1">
+      <w:start w:val="1"/>
+      <w:numFmt w:val="lowerRoman"/>
+      <w:lvlText w:val="%3."/>
+      <w:lvlJc w:val="right"/>
+      <w:pPr>
+        <w:ind w:left="2520" w:hanging="180"/>
+      </w:pPr>
+    </w:lvl>
+    <w:lvl w:ilvl="3" w:tplc="040E000F" w:tentative="1">
+      <w:start w:val="1"/>
+      <w:numFmt w:val="decimal"/>
+      <w:lvlText w:val="%4."/>
+      <w:lvlJc w:val="left"/>
+      <w:pPr>
+        <w:ind w:left="3240" w:hanging="360"/>
+      </w:pPr>
+    </w:lvl>
+    <w:lvl w:ilvl="4" w:tplc="040E0019" w:tentative="1">
+      <w:start w:val="1"/>
+      <w:numFmt w:val="lowerLetter"/>
+      <w:lvlText w:val="%5."/>
+      <w:lvlJc w:val="left"/>
+      <w:pPr>
+        <w:ind w:left="3960" w:hanging="360"/>
+      </w:pPr>
+    </w:lvl>
+    <w:lvl w:ilvl="5" w:tplc="040E001B" w:tentative="1">
+      <w:start w:val="1"/>
+      <w:numFmt w:val="lowerRoman"/>
+      <w:lvlText w:val="%6."/>
+      <w:lvlJc w:val="right"/>
+      <w:pPr>
+        <w:ind w:left="4680" w:hanging="180"/>
+      </w:pPr>
+    </w:lvl>
+    <w:lvl w:ilvl="6" w:tplc="040E000F" w:tentative="1">
+      <w:start w:val="1"/>
+      <w:numFmt w:val="decimal"/>
+      <w:lvlText w:val="%7."/>
+      <w:lvlJc w:val="left"/>
+      <w:pPr>
+        <w:ind w:left="5400" w:hanging="360"/>
+      </w:pPr>
+    </w:lvl>
+    <w:lvl w:ilvl="7" w:tplc="040E0019" w:tentative="1">
+      <w:start w:val="1"/>
+      <w:numFmt w:val="lowerLetter"/>
+      <w:lvlText w:val="%8."/>
+      <w:lvlJc w:val="left"/>
+      <w:pPr>
+        <w:ind w:left="6120" w:hanging="360"/>
+      </w:pPr>
+    </w:lvl>
+    <w:lvl w:ilvl="8" w:tplc="040E001B" w:tentative="1">
+      <w:start w:val="1"/>
+      <w:numFmt w:val="lowerRoman"/>
+      <w:lvlText w:val="%9."/>
+      <w:lvlJc w:val="right"/>
+      <w:pPr>
+        <w:ind w:left="6840" w:hanging="180"/>
+      </w:pPr>
+    </w:lvl>
+  </w:abstractNum>
+  <w:abstractNum w:abstractNumId="7" w15:restartNumberingAfterBreak="0">
     <w:nsid w:val="3F736A43"/>
     <w:multiLevelType w:val="hybridMultilevel"/>
     <w:tmpl w:val="533212C4"/>
@@ -1871,7 +2746,7 @@
       </w:rPr>
     </w:lvl>
   </w:abstractNum>
-  <w:abstractNum w:abstractNumId="5" w15:restartNumberingAfterBreak="0">
+  <w:abstractNum w:abstractNumId="8" w15:restartNumberingAfterBreak="0">
     <w:nsid w:val="46E926EA"/>
     <w:multiLevelType w:val="hybridMultilevel"/>
     <w:tmpl w:val="C59CAC4A"/>
@@ -1961,46 +2836,272 @@
       </w:pPr>
     </w:lvl>
   </w:abstractNum>
+  <w:abstractNum w:abstractNumId="9" w15:restartNumberingAfterBreak="0">
+    <w:nsid w:val="48065C1E"/>
+    <w:multiLevelType w:val="hybridMultilevel"/>
+    <w:tmpl w:val="61C0758E"/>
+    <w:lvl w:ilvl="0" w:tplc="6B9E2EB0">
+      <w:start w:val="1"/>
+      <w:numFmt w:val="decimal"/>
+      <w:lvlText w:val="%1."/>
+      <w:lvlJc w:val="left"/>
+      <w:pPr>
+        <w:ind w:left="1080" w:hanging="360"/>
+      </w:pPr>
+      <w:rPr>
+        <w:rFonts w:hint="default"/>
+      </w:rPr>
+    </w:lvl>
+    <w:lvl w:ilvl="1" w:tplc="040E0019" w:tentative="1">
+      <w:start w:val="1"/>
+      <w:numFmt w:val="lowerLetter"/>
+      <w:lvlText w:val="%2."/>
+      <w:lvlJc w:val="left"/>
+      <w:pPr>
+        <w:ind w:left="1800" w:hanging="360"/>
+      </w:pPr>
+    </w:lvl>
+    <w:lvl w:ilvl="2" w:tplc="040E001B" w:tentative="1">
+      <w:start w:val="1"/>
+      <w:numFmt w:val="lowerRoman"/>
+      <w:lvlText w:val="%3."/>
+      <w:lvlJc w:val="right"/>
+      <w:pPr>
+        <w:ind w:left="2520" w:hanging="180"/>
+      </w:pPr>
+    </w:lvl>
+    <w:lvl w:ilvl="3" w:tplc="040E000F" w:tentative="1">
+      <w:start w:val="1"/>
+      <w:numFmt w:val="decimal"/>
+      <w:lvlText w:val="%4."/>
+      <w:lvlJc w:val="left"/>
+      <w:pPr>
+        <w:ind w:left="3240" w:hanging="360"/>
+      </w:pPr>
+    </w:lvl>
+    <w:lvl w:ilvl="4" w:tplc="040E0019" w:tentative="1">
+      <w:start w:val="1"/>
+      <w:numFmt w:val="lowerLetter"/>
+      <w:lvlText w:val="%5."/>
+      <w:lvlJc w:val="left"/>
+      <w:pPr>
+        <w:ind w:left="3960" w:hanging="360"/>
+      </w:pPr>
+    </w:lvl>
+    <w:lvl w:ilvl="5" w:tplc="040E001B" w:tentative="1">
+      <w:start w:val="1"/>
+      <w:numFmt w:val="lowerRoman"/>
+      <w:lvlText w:val="%6."/>
+      <w:lvlJc w:val="right"/>
+      <w:pPr>
+        <w:ind w:left="4680" w:hanging="180"/>
+      </w:pPr>
+    </w:lvl>
+    <w:lvl w:ilvl="6" w:tplc="040E000F" w:tentative="1">
+      <w:start w:val="1"/>
+      <w:numFmt w:val="decimal"/>
+      <w:lvlText w:val="%7."/>
+      <w:lvlJc w:val="left"/>
+      <w:pPr>
+        <w:ind w:left="5400" w:hanging="360"/>
+      </w:pPr>
+    </w:lvl>
+    <w:lvl w:ilvl="7" w:tplc="040E0019" w:tentative="1">
+      <w:start w:val="1"/>
+      <w:numFmt w:val="lowerLetter"/>
+      <w:lvlText w:val="%8."/>
+      <w:lvlJc w:val="left"/>
+      <w:pPr>
+        <w:ind w:left="6120" w:hanging="360"/>
+      </w:pPr>
+    </w:lvl>
+    <w:lvl w:ilvl="8" w:tplc="040E001B" w:tentative="1">
+      <w:start w:val="1"/>
+      <w:numFmt w:val="lowerRoman"/>
+      <w:lvlText w:val="%9."/>
+      <w:lvlJc w:val="right"/>
+      <w:pPr>
+        <w:ind w:left="6840" w:hanging="180"/>
+      </w:pPr>
+    </w:lvl>
+  </w:abstractNum>
+  <w:abstractNum w:abstractNumId="10" w15:restartNumberingAfterBreak="0">
+    <w:nsid w:val="48A349B5"/>
+    <w:multiLevelType w:val="hybridMultilevel"/>
+    <w:tmpl w:val="20C822D8"/>
+    <w:lvl w:ilvl="0" w:tplc="678CE4C2">
+      <w:start w:val="1"/>
+      <w:numFmt w:val="bullet"/>
+      <w:lvlText w:val=""/>
+      <w:lvlJc w:val="left"/>
+      <w:pPr>
+        <w:ind w:left="1146" w:hanging="360"/>
+      </w:pPr>
+      <w:rPr>
+        <w:rFonts w:ascii="Symbol" w:hAnsi="Symbol" w:hint="default"/>
+      </w:rPr>
+    </w:lvl>
+    <w:lvl w:ilvl="1" w:tplc="040E0003" w:tentative="1">
+      <w:start w:val="1"/>
+      <w:numFmt w:val="bullet"/>
+      <w:lvlText w:val="o"/>
+      <w:lvlJc w:val="left"/>
+      <w:pPr>
+        <w:ind w:left="1440" w:hanging="360"/>
+      </w:pPr>
+      <w:rPr>
+        <w:rFonts w:ascii="Courier New" w:hAnsi="Courier New" w:cs="Courier New" w:hint="default"/>
+      </w:rPr>
+    </w:lvl>
+    <w:lvl w:ilvl="2" w:tplc="040E0005" w:tentative="1">
+      <w:start w:val="1"/>
+      <w:numFmt w:val="bullet"/>
+      <w:lvlText w:val=""/>
+      <w:lvlJc w:val="left"/>
+      <w:pPr>
+        <w:ind w:left="2160" w:hanging="360"/>
+      </w:pPr>
+      <w:rPr>
+        <w:rFonts w:ascii="Wingdings" w:hAnsi="Wingdings" w:hint="default"/>
+      </w:rPr>
+    </w:lvl>
+    <w:lvl w:ilvl="3" w:tplc="040E0001" w:tentative="1">
+      <w:start w:val="1"/>
+      <w:numFmt w:val="bullet"/>
+      <w:lvlText w:val=""/>
+      <w:lvlJc w:val="left"/>
+      <w:pPr>
+        <w:ind w:left="2880" w:hanging="360"/>
+      </w:pPr>
+      <w:rPr>
+        <w:rFonts w:ascii="Symbol" w:hAnsi="Symbol" w:hint="default"/>
+      </w:rPr>
+    </w:lvl>
+    <w:lvl w:ilvl="4" w:tplc="040E0003" w:tentative="1">
+      <w:start w:val="1"/>
+      <w:numFmt w:val="bullet"/>
+      <w:lvlText w:val="o"/>
+      <w:lvlJc w:val="left"/>
+      <w:pPr>
+        <w:ind w:left="3600" w:hanging="360"/>
+      </w:pPr>
+      <w:rPr>
+        <w:rFonts w:ascii="Courier New" w:hAnsi="Courier New" w:cs="Courier New" w:hint="default"/>
+      </w:rPr>
+    </w:lvl>
+    <w:lvl w:ilvl="5" w:tplc="040E0005" w:tentative="1">
+      <w:start w:val="1"/>
+      <w:numFmt w:val="bullet"/>
+      <w:lvlText w:val=""/>
+      <w:lvlJc w:val="left"/>
+      <w:pPr>
+        <w:ind w:left="4320" w:hanging="360"/>
+      </w:pPr>
+      <w:rPr>
+        <w:rFonts w:ascii="Wingdings" w:hAnsi="Wingdings" w:hint="default"/>
+      </w:rPr>
+    </w:lvl>
+    <w:lvl w:ilvl="6" w:tplc="040E0001" w:tentative="1">
+      <w:start w:val="1"/>
+      <w:numFmt w:val="bullet"/>
+      <w:lvlText w:val=""/>
+      <w:lvlJc w:val="left"/>
+      <w:pPr>
+        <w:ind w:left="5040" w:hanging="360"/>
+      </w:pPr>
+      <w:rPr>
+        <w:rFonts w:ascii="Symbol" w:hAnsi="Symbol" w:hint="default"/>
+      </w:rPr>
+    </w:lvl>
+    <w:lvl w:ilvl="7" w:tplc="040E0003" w:tentative="1">
+      <w:start w:val="1"/>
+      <w:numFmt w:val="bullet"/>
+      <w:lvlText w:val="o"/>
+      <w:lvlJc w:val="left"/>
+      <w:pPr>
+        <w:ind w:left="5760" w:hanging="360"/>
+      </w:pPr>
+      <w:rPr>
+        <w:rFonts w:ascii="Courier New" w:hAnsi="Courier New" w:cs="Courier New" w:hint="default"/>
+      </w:rPr>
+    </w:lvl>
+    <w:lvl w:ilvl="8" w:tplc="040E0005" w:tentative="1">
+      <w:start w:val="1"/>
+      <w:numFmt w:val="bullet"/>
+      <w:lvlText w:val=""/>
+      <w:lvlJc w:val="left"/>
+      <w:pPr>
+        <w:ind w:left="6480" w:hanging="360"/>
+      </w:pPr>
+      <w:rPr>
+        <w:rFonts w:ascii="Wingdings" w:hAnsi="Wingdings" w:hint="default"/>
+      </w:rPr>
+    </w:lvl>
+  </w:abstractNum>
   <w:num w:numId="1">
+    <w:abstractNumId w:val="4"/>
+  </w:num>
+  <w:num w:numId="2">
+    <w:abstractNumId w:val="8"/>
+  </w:num>
+  <w:num w:numId="3">
+    <w:abstractNumId w:val="4"/>
+  </w:num>
+  <w:num w:numId="4">
+    <w:abstractNumId w:val="4"/>
+  </w:num>
+  <w:num w:numId="5">
+    <w:abstractNumId w:val="7"/>
+  </w:num>
+  <w:num w:numId="6">
     <w:abstractNumId w:val="2"/>
   </w:num>
-  <w:num w:numId="2">
-    <w:abstractNumId w:val="5"/>
-  </w:num>
-  <w:num w:numId="3">
-    <w:abstractNumId w:val="2"/>
-  </w:num>
-  <w:num w:numId="4">
-    <w:abstractNumId w:val="2"/>
-  </w:num>
-  <w:num w:numId="5">
+  <w:num w:numId="7">
     <w:abstractNumId w:val="4"/>
   </w:num>
-  <w:num w:numId="6">
-    <w:abstractNumId w:val="1"/>
-  </w:num>
-  <w:num w:numId="7">
-    <w:abstractNumId w:val="2"/>
-  </w:num>
   <w:num w:numId="8">
-    <w:abstractNumId w:val="5"/>
+    <w:abstractNumId w:val="8"/>
   </w:num>
   <w:num w:numId="9">
-    <w:abstractNumId w:val="2"/>
+    <w:abstractNumId w:val="4"/>
   </w:num>
   <w:num w:numId="10">
-    <w:abstractNumId w:val="2"/>
+    <w:abstractNumId w:val="4"/>
   </w:num>
   <w:num w:numId="11">
-    <w:abstractNumId w:val="4"/>
+    <w:abstractNumId w:val="7"/>
   </w:num>
   <w:num w:numId="12">
-    <w:abstractNumId w:val="1"/>
+    <w:abstractNumId w:val="2"/>
   </w:num>
   <w:num w:numId="13">
     <w:abstractNumId w:val="0"/>
   </w:num>
   <w:num w:numId="14">
+    <w:abstractNumId w:val="5"/>
+  </w:num>
+  <w:num w:numId="15">
+    <w:abstractNumId w:val="4"/>
+  </w:num>
+  <w:num w:numId="16">
+    <w:abstractNumId w:val="4"/>
+  </w:num>
+  <w:num w:numId="17">
+    <w:abstractNumId w:val="4"/>
+  </w:num>
+  <w:num w:numId="18">
+    <w:abstractNumId w:val="10"/>
+  </w:num>
+  <w:num w:numId="19">
+    <w:abstractNumId w:val="1"/>
+  </w:num>
+  <w:num w:numId="20">
+    <w:abstractNumId w:val="9"/>
+  </w:num>
+  <w:num w:numId="21">
+    <w:abstractNumId w:val="6"/>
+  </w:num>
+  <w:num w:numId="22">
     <w:abstractNumId w:val="3"/>
   </w:num>
 </w:numbering>

</xml_diff>